<commit_message>
Notes about split up into Circle Docs planning docs and other planning docs.
</commit_message>
<xml_diff>
--- a/Circle Docs/1. Current/2019-08 Circle Docs Revamp/2019-08 Circle Docs Revamp Project Notes.docx
+++ b/Circle Docs/1. Current/2019-08 Circle Docs Revamp/2019-08 Circle Docs Revamp Project Notes.docx
@@ -88,6 +88,7 @@
           <w:iCs/>
           <w:sz w:val="20"/>
           <w:szCs w:val="20"/>
+          <w:lang w:val="en-US"/>
         </w:rPr>
       </w:pPr>
       <w:r>
@@ -97,6 +98,7 @@
           <w:iCs/>
           <w:sz w:val="20"/>
           <w:szCs w:val="20"/>
+          <w:lang w:val="en-US"/>
         </w:rPr>
         <w:t>Author</w:t>
       </w:r>
@@ -107,6 +109,7 @@
           <w:iCs/>
           <w:sz w:val="20"/>
           <w:szCs w:val="20"/>
+          <w:lang w:val="en-US"/>
         </w:rPr>
         <w:t>: Jan</w:t>
       </w:r>
@@ -117,6 +120,7 @@
           <w:iCs/>
           <w:sz w:val="20"/>
           <w:szCs w:val="20"/>
+          <w:lang w:val="en-US"/>
         </w:rPr>
         <w:t xml:space="preserve"> </w:t>
       </w:r>
@@ -127,6 +131,7 @@
           <w:iCs/>
           <w:sz w:val="20"/>
           <w:szCs w:val="20"/>
+          <w:lang w:val="en-US"/>
         </w:rPr>
         <w:t>Joost van Zon</w:t>
       </w:r>
@@ -250,6 +255,17 @@
         </w:rPr>
         <w:t>August, 2019</w:t>
       </w:r>
+      <w:r>
+        <w:rPr>
+          <w:rFonts w:ascii="Tahoma" w:hAnsi="Tahoma" w:cs="Tahoma"/>
+          <w:i/>
+          <w:iCs/>
+          <w:sz w:val="20"/>
+          <w:szCs w:val="20"/>
+          <w:lang w:val="en-US"/>
+        </w:rPr>
+        <w:t xml:space="preserve"> – March 2020</w:t>
+      </w:r>
     </w:p>
     <w:p>
       <w:pPr>
@@ -2617,22 +2633,260 @@
           <w:color w:val="B4C6E7"/>
           <w:lang w:val="en-US"/>
         </w:rPr>
-        <w:t xml:space="preserve">2020-03-22 </w:t>
-      </w:r>
-      <w:r>
-        <w:rPr>
-          <w:color w:val="B4C6E7"/>
-          <w:lang w:val="en-US"/>
-        </w:rPr>
-        <w:t xml:space="preserve">Brainstorm </w:t>
+        <w:t>2020-03-22 Notes</w:t>
+      </w:r>
+    </w:p>
+    <w:p>
+      <w:pPr>
+        <w:numPr>
+          <w:ilvl w:val="0"/>
+          <w:numId w:val="25"/>
+        </w:numPr>
+        <w:rPr>
+          <w:lang w:val="en-US"/>
+        </w:rPr>
+      </w:pPr>
+      <w:r>
+        <w:rPr>
+          <w:lang w:val="en-US"/>
+        </w:rPr>
+        <w:t xml:space="preserve">I moved around folders, for a preliminary split up between Circle Docs and Circle </w:t>
+      </w:r>
+      <w:r>
+        <w:rPr>
+          <w:lang w:val="en-US"/>
+        </w:rPr>
+        <w:t xml:space="preserve">3 </w:t>
+      </w:r>
+      <w:r>
+        <w:rPr>
+          <w:lang w:val="en-US"/>
+        </w:rPr>
+        <w:t>Programming projects.</w:t>
+      </w:r>
+    </w:p>
+    <w:p>
+      <w:pPr>
+        <w:numPr>
+          <w:ilvl w:val="0"/>
+          <w:numId w:val="25"/>
+        </w:numPr>
+        <w:rPr>
+          <w:lang w:val="en-US"/>
+        </w:rPr>
+      </w:pPr>
+      <w:r>
+        <w:rPr>
+          <w:lang w:val="en-US"/>
+        </w:rPr>
+        <w:t>I could change titles of projects inside the doc content too.</w:t>
+      </w:r>
+    </w:p>
+    <w:p>
+      <w:pPr>
+        <w:numPr>
+          <w:ilvl w:val="1"/>
+          <w:numId w:val="25"/>
+        </w:numPr>
+        <w:rPr>
+          <w:lang w:val="en-US"/>
+        </w:rPr>
+      </w:pPr>
+      <w:r>
+        <w:rPr>
+          <w:lang w:val="en-US"/>
+        </w:rPr>
+        <w:t>I am unsure whether I want to call the projects 'Circle Docs'. Maybe 'Circle Language Specification'.</w:t>
+      </w:r>
+    </w:p>
+    <w:p>
+      <w:pPr>
+        <w:numPr>
+          <w:ilvl w:val="1"/>
+          <w:numId w:val="25"/>
+        </w:numPr>
+        <w:rPr>
+          <w:lang w:val="en-US"/>
+        </w:rPr>
+      </w:pPr>
+      <w:r>
+        <w:rPr>
+          <w:lang w:val="en-US"/>
+        </w:rPr>
+        <w:t>I do want to go for the name 'Circle' as opposed to 'New Computer Language'.</w:t>
+      </w:r>
+    </w:p>
+    <w:p>
+      <w:pPr>
+        <w:numPr>
+          <w:ilvl w:val="2"/>
+          <w:numId w:val="25"/>
+        </w:numPr>
+        <w:rPr>
+          <w:lang w:val="en-US"/>
+        </w:rPr>
+      </w:pPr>
+      <w:r>
+        <w:rPr>
+          <w:lang w:val="en-US"/>
+        </w:rPr>
+        <w:t>I don't mind that this makes my documentation stick to a name that in theory might later change. It probably will not change at all.</w:t>
+      </w:r>
+    </w:p>
+    <w:p>
+      <w:pPr>
+        <w:numPr>
+          <w:ilvl w:val="1"/>
+          <w:numId w:val="25"/>
+        </w:numPr>
+        <w:rPr>
+          <w:lang w:val="en-US"/>
+        </w:rPr>
+      </w:pPr>
+      <w:r>
+        <w:rPr>
+          <w:lang w:val="en-US"/>
+        </w:rPr>
+        <w:t>But Circle Docs is too general, I think. It should be Circle Language Specification.</w:t>
+      </w:r>
+    </w:p>
+    <w:p>
+      <w:pPr>
+        <w:numPr>
+          <w:ilvl w:val="1"/>
+          <w:numId w:val="25"/>
+        </w:numPr>
+        <w:rPr>
+          <w:lang w:val="en-US"/>
+        </w:rPr>
+      </w:pPr>
+      <w:r>
+        <w:rPr>
+          <w:lang w:val="en-US"/>
+        </w:rPr>
+        <w:t xml:space="preserve">I don't care for the abbreviation 'Spec'. I am not a fan of abbreviation and I don’t think it makes </w:t>
+      </w:r>
+      <w:r>
+        <w:rPr>
+          <w:lang w:val="en-US"/>
+        </w:rPr>
+        <w:t>it much more concise or clear.</w:t>
+      </w:r>
+    </w:p>
+    <w:p>
+      <w:pPr>
+        <w:numPr>
+          <w:ilvl w:val="1"/>
+          <w:numId w:val="25"/>
+        </w:numPr>
+        <w:rPr>
+          <w:lang w:val="en-US"/>
+        </w:rPr>
+      </w:pPr>
+      <w:r>
+        <w:rPr>
+          <w:lang w:val="en-US"/>
+        </w:rPr>
+        <w:t>Also: I am hitting my limit here. I'm tired and getting all sorts of symptoms.</w:t>
+      </w:r>
+    </w:p>
+    <w:p>
+      <w:pPr>
+        <w:numPr>
+          <w:ilvl w:val="1"/>
+          <w:numId w:val="25"/>
+        </w:numPr>
+        <w:rPr>
+          <w:lang w:val="en-US"/>
+        </w:rPr>
+      </w:pPr>
+      <w:r>
+        <w:rPr>
+          <w:lang w:val="en-US"/>
+        </w:rPr>
+        <w:t>Circle Language Design is also an option. 'Specification' may raise expectations about finishedness.</w:t>
+      </w:r>
+    </w:p>
+    <w:p>
+      <w:pPr>
+        <w:numPr>
+          <w:ilvl w:val="1"/>
+          <w:numId w:val="25"/>
+        </w:numPr>
+        <w:rPr>
+          <w:lang w:val="en-US"/>
+        </w:rPr>
+      </w:pPr>
+      <w:r>
+        <w:rPr>
+          <w:lang w:val="en-US"/>
+        </w:rPr>
+        <w:t>Circle Language Design Planning</w:t>
       </w:r>
       <w:bookmarkStart w:id="10" w:name="_GoBack"/>
       <w:bookmarkEnd w:id="10"/>
-      <w:r>
+    </w:p>
+    <w:p>
+      <w:pPr>
+        <w:numPr>
+          <w:ilvl w:val="0"/>
+          <w:numId w:val="25"/>
+        </w:numPr>
+        <w:rPr>
+          <w:lang w:val="en-US"/>
+        </w:rPr>
+      </w:pPr>
+      <w:r>
+        <w:rPr>
+          <w:lang w:val="en-US"/>
+        </w:rPr>
+        <w:t>I could evaluate whether those empty project docs folders are needed.</w:t>
+      </w:r>
+    </w:p>
+    <w:p>
+      <w:pPr>
+        <w:numPr>
+          <w:ilvl w:val="0"/>
+          <w:numId w:val="25"/>
+        </w:numPr>
+        <w:rPr>
+          <w:lang w:val="en-US"/>
+        </w:rPr>
+      </w:pPr>
+      <w:r>
+        <w:rPr>
+          <w:lang w:val="en-US"/>
+        </w:rPr>
+        <w:t>The idea of lower contents is described in project docs not in Circle Docs Planning, but in '1. Circle 3 Programming' planing.</w:t>
+      </w:r>
+    </w:p>
+    <w:p>
+      <w:pPr>
+        <w:pStyle w:val="Heading3"/>
         <w:rPr>
           <w:color w:val="B4C6E7"/>
           <w:lang w:val="en-US"/>
         </w:rPr>
+      </w:pPr>
+      <w:r>
+        <w:rPr>
+          <w:color w:val="B4C6E7"/>
+          <w:lang w:val="en-US"/>
+        </w:rPr>
+        <w:t xml:space="preserve">2020-03-22 </w:t>
+      </w:r>
+      <w:r>
+        <w:rPr>
+          <w:color w:val="B4C6E7"/>
+          <w:lang w:val="en-US"/>
+        </w:rPr>
+        <w:t xml:space="preserve">Brainstorm </w:t>
+      </w:r>
+      <w:r>
+        <w:rPr>
+          <w:color w:val="B4C6E7"/>
+          <w:lang w:val="en-US"/>
+        </w:rPr>
         <w:t>Project Names</w:t>
       </w:r>
     </w:p>
@@ -2684,21 +2938,7 @@
         <w:rPr>
           <w:lang w:val="en-US"/>
         </w:rPr>
-        <w:t xml:space="preserve">The reason for calling it that, is to make it clearer what the project </w:t>
-      </w:r>
-      <w:proofErr w:type="spellStart"/>
-      <w:r>
-        <w:rPr>
-          <w:lang w:val="en-US"/>
-        </w:rPr>
-        <w:t>entains</w:t>
-      </w:r>
-      <w:proofErr w:type="spellEnd"/>
-      <w:r>
-        <w:rPr>
-          <w:lang w:val="en-US"/>
-        </w:rPr>
-        <w:t>, separating it better from the super-project with the name 'Circle Docs', so that there is a clear distinction that one is about programming and the other is about documentation.</w:t>
+        <w:t>The reason for calling it that, is to make it clearer what the project entains, separating it better from the super-project with the name 'Circle Docs', so that there is a clear distinction that one is about programming and the other is about documentation.</w:t>
       </w:r>
     </w:p>
     <w:p>
@@ -2904,21 +3144,7 @@
         <w:rPr>
           <w:lang w:val="en-US"/>
         </w:rPr>
-        <w:t xml:space="preserve">. There was </w:t>
-      </w:r>
-      <w:proofErr w:type="spellStart"/>
-      <w:r>
-        <w:rPr>
-          <w:lang w:val="en-US"/>
-        </w:rPr>
-        <w:t>preliniary</w:t>
-      </w:r>
-      <w:proofErr w:type="spellEnd"/>
-      <w:r>
-        <w:rPr>
-          <w:lang w:val="en-US"/>
-        </w:rPr>
-        <w:t xml:space="preserve"> tech design </w:t>
+        <w:t xml:space="preserve">. There was preliniary tech design </w:t>
       </w:r>
       <w:r>
         <w:rPr>
@@ -3206,21 +3432,7 @@
         <w:rPr>
           <w:lang w:val="en-US"/>
         </w:rPr>
-        <w:t xml:space="preserve">docs between language design one </w:t>
-      </w:r>
-      <w:proofErr w:type="spellStart"/>
-      <w:r>
-        <w:rPr>
-          <w:lang w:val="en-US"/>
-        </w:rPr>
-        <w:t>one</w:t>
-      </w:r>
-      <w:proofErr w:type="spellEnd"/>
-      <w:r>
-        <w:rPr>
-          <w:lang w:val="en-US"/>
-        </w:rPr>
-        <w:t xml:space="preserve"> end and programming at the other.</w:t>
+        <w:t>docs between language design one one end and programming at the other.</w:t>
       </w:r>
     </w:p>
     <w:p>
@@ -3579,21 +3791,7 @@
         <w:rPr>
           <w:lang w:val="en-US"/>
         </w:rPr>
-        <w:t xml:space="preserve">How do I take interesting parts from the general Software System documentation and drop </w:t>
-      </w:r>
-      <w:proofErr w:type="spellStart"/>
-      <w:r>
-        <w:rPr>
-          <w:lang w:val="en-US"/>
-        </w:rPr>
-        <w:t>em</w:t>
-      </w:r>
-      <w:proofErr w:type="spellEnd"/>
-      <w:r>
-        <w:rPr>
-          <w:lang w:val="en-US"/>
-        </w:rPr>
-        <w:t xml:space="preserve"> somewhere in the Computer Language documentation.</w:t>
+        <w:t>How do I take interesting parts from the general Software System documentation and drop em somewhere in the Computer Language documentation.</w:t>
       </w:r>
     </w:p>
     <w:p>
@@ -3786,21 +3984,7 @@
         <w:rPr>
           <w:lang w:val="en-US"/>
         </w:rPr>
-        <w:t xml:space="preserve">Maybe I should just make 2 project folders eventually in the Project Docs repository: one for the new computer language and one for the rest, that are much like </w:t>
-      </w:r>
-      <w:proofErr w:type="spellStart"/>
-      <w:r>
-        <w:rPr>
-          <w:lang w:val="en-US"/>
-        </w:rPr>
-        <w:t>eachother</w:t>
-      </w:r>
-      <w:proofErr w:type="spellEnd"/>
-      <w:r>
-        <w:rPr>
-          <w:lang w:val="en-US"/>
-        </w:rPr>
-        <w:t xml:space="preserve">, but </w:t>
+        <w:t xml:space="preserve">Maybe I should just make 2 project folders eventually in the Project Docs repository: one for the new computer language and one for the rest, that are much like eachother, but </w:t>
       </w:r>
       <w:r>
         <w:rPr>
@@ -3947,21 +4131,7 @@
         <w:rPr>
           <w:lang w:val="en-US"/>
         </w:rPr>
-        <w:t xml:space="preserve"> Someone else would never take over your programming life, just a scoped programming project and then maybe. So I want to scope it. The design of the programming language should lose some ambition and express that only as dreams. And lose the 'programming it out' part. And loose 'it is also a framework and an OS and any commonly used application'. It is actually quite hard for me to let go of that idea. I liked my playground back then. I wanted proof, that this could be used to realize software quicker, so one man can do what would have taken an army of programmers to do before. But I don't have that ambition anymore. Right now I just want to </w:t>
-      </w:r>
-      <w:proofErr w:type="spellStart"/>
-      <w:r>
-        <w:rPr>
-          <w:lang w:val="en-US"/>
-        </w:rPr>
-        <w:t>publically</w:t>
-      </w:r>
-      <w:proofErr w:type="spellEnd"/>
-      <w:r>
-        <w:rPr>
-          <w:lang w:val="en-US"/>
-        </w:rPr>
-        <w:t xml:space="preserve"> give away the programming language idea.</w:t>
+        <w:t xml:space="preserve"> Someone else would never take over your programming life, just a scoped programming project and then maybe. So I want to scope it. The design of the programming language should lose some ambition and express that only as dreams. And lose the 'programming it out' part. And loose 'it is also a framework and an OS and any commonly used application'. It is actually quite hard for me to let go of that idea. I liked my playground back then. I wanted proof, that this could be used to realize software quicker, so one man can do what would have taken an army of programmers to do before. But I don't have that ambition anymore. Right now I just want to publically give away the programming language idea.</w:t>
       </w:r>
       <w:r>
         <w:rPr>
@@ -4377,21 +4547,7 @@
         <w:rPr>
           <w:lang w:val="en-US"/>
         </w:rPr>
-        <w:t xml:space="preserve">The work might be modularized. I am not </w:t>
-      </w:r>
-      <w:proofErr w:type="spellStart"/>
-      <w:r>
-        <w:rPr>
-          <w:lang w:val="en-US"/>
-        </w:rPr>
-        <w:t>attacted</w:t>
-      </w:r>
-      <w:proofErr w:type="spellEnd"/>
-      <w:r>
-        <w:rPr>
-          <w:lang w:val="en-US"/>
-        </w:rPr>
-        <w:t xml:space="preserve"> to how CSS3 is modularized, each piece of specs with a different state of being finished up. It seems messy. But I can employ the same organization to accept certain concepts are just more crystalized out than others, making it easier to share, even in an unfinished state, and stimulating keeping things separated and separately usable even when other parts are just really still messy.</w:t>
+        <w:t>The work might be modularized. I am not attacted to how CSS3 is modularized, each piece of specs with a different state of being finished up. It seems messy. But I can employ the same organization to accept certain concepts are just more crystalized out than others, making it easier to share, even in an unfinished state, and stimulating keeping things separated and separately usable even when other parts are just really still messy.</w:t>
       </w:r>
     </w:p>
     <w:p>
@@ -4408,21 +4564,7 @@
         <w:rPr>
           <w:lang w:val="en-US"/>
         </w:rPr>
-        <w:t xml:space="preserve">I seem to have had several goals fighting over </w:t>
-      </w:r>
-      <w:proofErr w:type="spellStart"/>
-      <w:r>
-        <w:rPr>
-          <w:lang w:val="en-US"/>
-        </w:rPr>
-        <w:t>eachother</w:t>
-      </w:r>
-      <w:proofErr w:type="spellEnd"/>
-      <w:r>
-        <w:rPr>
-          <w:lang w:val="en-US"/>
-        </w:rPr>
-        <w:t>, in projects done long ago about this documentation:</w:t>
+        <w:t>I seem to have had several goals fighting over eachother, in projects done long ago about this documentation:</w:t>
       </w:r>
     </w:p>
     <w:p>
@@ -5399,23 +5541,7 @@
           <w:color w:val="BFBFBF"/>
           <w:lang w:val="en-US"/>
         </w:rPr>
-        <w:t xml:space="preserve"> the product. I have a </w:t>
-      </w:r>
-      <w:proofErr w:type="spellStart"/>
-      <w:r>
-        <w:rPr>
-          <w:color w:val="BFBFBF"/>
-          <w:lang w:val="en-US"/>
-        </w:rPr>
-        <w:t>canundrum</w:t>
-      </w:r>
-      <w:proofErr w:type="spellEnd"/>
-      <w:r>
-        <w:rPr>
-          <w:color w:val="BFBFBF"/>
-          <w:lang w:val="en-US"/>
-        </w:rPr>
-        <w:t>. I cannot describe the product without making the product, because the description is the product.</w:t>
+        <w:t xml:space="preserve"> the product. I have a canundrum. I cannot describe the product without making the product, because the description is the product.</w:t>
       </w:r>
     </w:p>
     <w:p>
@@ -5634,21 +5760,12 @@
           <w:lang w:val="en-US"/>
         </w:rPr>
       </w:pPr>
-      <w:proofErr w:type="spellStart"/>
-      <w:r>
-        <w:rPr>
-          <w:color w:val="BFBFBF"/>
-          <w:lang w:val="en-US"/>
-        </w:rPr>
-        <w:t>Obs</w:t>
-      </w:r>
-      <w:proofErr w:type="spellEnd"/>
-      <w:r>
-        <w:rPr>
-          <w:color w:val="BFBFBF"/>
-          <w:lang w:val="en-US"/>
-        </w:rPr>
-        <w:t>: 54 matches.</w:t>
+      <w:r>
+        <w:rPr>
+          <w:color w:val="BFBFBF"/>
+          <w:lang w:val="en-US"/>
+        </w:rPr>
+        <w:t>Obs: 54 matches.</w:t>
       </w:r>
     </w:p>
     <w:p>
@@ -5991,23 +6108,7 @@
           <w:color w:val="BFBFBF"/>
           <w:lang w:val="en-US"/>
         </w:rPr>
-        <w:t xml:space="preserve">* </w:t>
-      </w:r>
-      <w:proofErr w:type="spellStart"/>
-      <w:r>
-        <w:rPr>
-          <w:color w:val="BFBFBF"/>
-          <w:lang w:val="en-US"/>
-        </w:rPr>
-        <w:t>JMath</w:t>
-      </w:r>
-      <w:proofErr w:type="spellEnd"/>
-      <w:r>
-        <w:rPr>
-          <w:color w:val="BFBFBF"/>
-          <w:lang w:val="en-US"/>
-        </w:rPr>
-        <w:t xml:space="preserve"> 0.9 docs in Dutch</w:t>
+        <w:t>* JMath 0.9 docs in Dutch</w:t>
       </w:r>
     </w:p>
     <w:p>
@@ -6201,39 +6302,7 @@
           <w:color w:val="BFBFBF"/>
           <w:lang w:val="en-US"/>
         </w:rPr>
-        <w:t xml:space="preserve">The math as objects does have a link to how math can be made not intrinsic to the language, but an extension library, which can still be compiled to good old CPU instructions. That concept is interesting for the idea of the new computer </w:t>
-      </w:r>
-      <w:proofErr w:type="spellStart"/>
-      <w:r>
-        <w:rPr>
-          <w:color w:val="BFBFBF"/>
-          <w:lang w:val="en-US"/>
-        </w:rPr>
-        <w:t>langauge</w:t>
-      </w:r>
-      <w:proofErr w:type="spellEnd"/>
-      <w:r>
-        <w:rPr>
-          <w:color w:val="BFBFBF"/>
-          <w:lang w:val="en-US"/>
-        </w:rPr>
-        <w:t xml:space="preserve">. But... none of this documentation is well worded to </w:t>
-      </w:r>
-      <w:proofErr w:type="spellStart"/>
-      <w:r>
-        <w:rPr>
-          <w:color w:val="BFBFBF"/>
-          <w:lang w:val="en-US"/>
-        </w:rPr>
-        <w:t>suppord</w:t>
-      </w:r>
-      <w:proofErr w:type="spellEnd"/>
-      <w:r>
-        <w:rPr>
-          <w:color w:val="BFBFBF"/>
-          <w:lang w:val="en-US"/>
-        </w:rPr>
-        <w:t xml:space="preserve"> that concept...</w:t>
+        <w:t>The math as objects does have a link to how math can be made not intrinsic to the language, but an extension library, which can still be compiled to good old CPU instructions. That concept is interesting for the idea of the new computer langauge. But... none of this documentation is well worded to suppord that concept...</w:t>
       </w:r>
     </w:p>
     <w:p>

</xml_diff>